<commit_message>
v304 #528766, #506594, #525482, Upgrade
</commit_message>
<xml_diff>
--- a/Layouts/SalesReceivables/StandardStatementZX.docx
+++ b/Layouts/SalesReceivables/StandardStatementZX.docx
@@ -6474,11 +6474,11 @@
  
              < C o m p a n y A d d r 8 > C o m p a n y A d d r 8 < / C o m p a n y A d d r 8 >   
-             < C o m p a n y I n f o 1 P i c t u r e > C o m p a n y I n f o 1 P i c t u r e < / C o m p a n y I n f o 1 P i c t u r e > - 
-             < C o m p a n y I n f o 2 P i c t u r e > C o m p a n y I n f o 2 P i c t u r e < / C o m p a n y I n f o 2 P i c t u r e > - 
-             < C o m p a n y I n f o 3 P i c t u r e > C o m p a n y I n f o 3 P i c t u r e < / C o m p a n y I n f o 3 P i c t u r e > +             < C o m p a n y I n f o 1 P i c t u r e   / > + 
+             < C o m p a n y I n f o 2 P i c t u r e   / > + 
+             < C o m p a n y I n f o 3 P i c t u r e   / >   
              < C o m p a n y I n f o E m a i l > C o m p a n y I n f o E m a i l < / C o m p a n y I n f o E m a i l >   
@@ -6492,7 +6492,7 @@
  
              < C o m p a n y L e g a l O f f i c e _ L b l > C o m p a n y L e g a l O f f i c e _ L b l < / C o m p a n y L e g a l O f f i c e _ L b l >   
-             < C o m p a n y P i c t u r e > C o m p a n y P i c t u r e < / C o m p a n y P i c t u r e > +             < C o m p a n y P i c t u r e   / >   
              < C u r r R e p o r t P a g e N o C a p t i o n > C u r r R e p o r t P a g e N o C a p t i o n < / C u r r R e p o r t P a g e N o C a p t i o n >   

</xml_diff>